<commit_message>
(no) Se trabaja en la optimizacion
Estamos teniendo problemas con el adelanto (o quizas atraso) de la secuencia.
No logro entender bien todavia que es lo que tenemos y que es lo que queremos.
El digrama temporal parace que es sobre lo que tengo que trabajar para poder determinar bien que tengo y quiero.
</commit_message>
<xml_diff>
--- a/Documentacion/Optimizacion.docx
+++ b/Documentacion/Optimizacion.docx
@@ -1,6 +1,6 @@
 
 <file path=word/document.xml><?xml version="1.0" encoding="utf-8"?>
-<w:document xmlns:wpc="http://schemas.microsoft.com/office/word/2010/wordprocessingCanvas" xmlns:cx="http://schemas.microsoft.com/office/drawing/2014/chartex" xmlns:cx1="http://schemas.microsoft.com/office/drawing/2015/9/8/chartex" xmlns:cx2="http://schemas.microsoft.com/office/drawing/2015/10/21/chartex" xmlns:cx3="http://schemas.microsoft.com/office/drawing/2016/5/9/chartex" xmlns:cx4="http://schemas.microsoft.com/office/drawing/2016/5/10/chartex" xmlns:cx5="http://schemas.microsoft.com/office/drawing/2016/5/11/chartex" xmlns:cx6="http://schemas.microsoft.com/office/drawing/2016/5/12/chartex" xmlns:cx7="http://schemas.microsoft.com/office/drawing/2016/5/13/chartex" xmlns:cx8="http://schemas.microsoft.com/office/drawing/2016/5/14/chartex" xmlns:mc="http://schemas.openxmlformats.org/markup-compatibility/2006" xmlns:aink="http://schemas.microsoft.com/office/drawing/2016/ink" xmlns:am3d="http://schemas.microsoft.com/office/drawing/2017/model3d" xmlns:o="urn:schemas-microsoft-com:office:office" xmlns:r="http://schemas.openxmlformats.org/officeDocument/2006/relationships" xmlns:m="http://schemas.openxmlformats.org/officeDocument/2006/math" xmlns:v="urn:schemas-microsoft-com:vml" xmlns:wp14="http://schemas.microsoft.com/office/word/2010/wordprocessingDrawing" xmlns:wp="http://schemas.openxmlformats.org/drawingml/2006/wordprocessingDrawing" xmlns:w10="urn:schemas-microsoft-com:office:word" xmlns:w="http://schemas.openxmlformats.org/wordprocessingml/2006/main" xmlns:w14="http://schemas.microsoft.com/office/word/2010/wordml" xmlns:w15="http://schemas.microsoft.com/office/word/2012/wordml" xmlns:w16cex="http://schemas.microsoft.com/office/word/2018/wordml/cex" xmlns:w16cid="http://schemas.microsoft.com/office/word/2016/wordml/cid" xmlns:w16="http://schemas.microsoft.com/office/word/2018/wordml" xmlns:w16sdtdh="http://schemas.microsoft.com/office/word/2020/wordml/sdtdatahash" xmlns:w16se="http://schemas.microsoft.com/office/word/2015/wordml/symex" xmlns:wpg="http://schemas.microsoft.com/office/word/2010/wordprocessingGroup" xmlns:wpi="http://schemas.microsoft.com/office/word/2010/wordprocessingInk" xmlns:wne="http://schemas.microsoft.com/office/word/2006/wordml" xmlns:wps="http://schemas.microsoft.com/office/word/2010/wordprocessingShape" mc:Ignorable="w14 w15 w16se w16cid w16 w16cex w16sdtdh wp14">
+<w:document xmlns:wpc="http://schemas.microsoft.com/office/word/2010/wordprocessingCanvas" xmlns:mc="http://schemas.openxmlformats.org/markup-compatibility/2006" xmlns:o="urn:schemas-microsoft-com:office:office" xmlns:r="http://schemas.openxmlformats.org/officeDocument/2006/relationships" xmlns:m="http://schemas.openxmlformats.org/officeDocument/2006/math" xmlns:v="urn:schemas-microsoft-com:vml" xmlns:wp14="http://schemas.microsoft.com/office/word/2010/wordprocessingDrawing" xmlns:wp="http://schemas.openxmlformats.org/drawingml/2006/wordprocessingDrawing" xmlns:w10="urn:schemas-microsoft-com:office:word" xmlns:w="http://schemas.openxmlformats.org/wordprocessingml/2006/main" xmlns:w14="http://schemas.microsoft.com/office/word/2010/wordml" xmlns:w15="http://schemas.microsoft.com/office/word/2012/wordml" xmlns:wpg="http://schemas.microsoft.com/office/word/2010/wordprocessingGroup" xmlns:wpi="http://schemas.microsoft.com/office/word/2010/wordprocessingInk" xmlns:wne="http://schemas.microsoft.com/office/word/2006/wordml" xmlns:wps="http://schemas.microsoft.com/office/word/2010/wordprocessingShape" mc:Ignorable="w14 w15 wp14">
   <w:body>
     <w:p>
       <w:r>
@@ -20,6 +20,7 @@
       <w:r>
         <w:rPr>
           <w:noProof/>
+          <w:lang w:val="es-ES" w:eastAsia="es-ES"/>
         </w:rPr>
         <w:drawing>
           <wp:inline distT="0" distB="0" distL="0" distR="0" wp14:anchorId="320DCBB4" wp14:editId="2D59607E">
@@ -84,27 +85,14 @@
       <w:r>
         <w:t xml:space="preserve">Figura </w:t>
       </w:r>
-      <w:r>
-        <w:fldChar w:fldCharType="begin"/>
-      </w:r>
-      <w:r>
-        <w:instrText xml:space="preserve"> SEQ Figura \* ARABIC </w:instrText>
-      </w:r>
-      <w:r>
-        <w:fldChar w:fldCharType="separate"/>
-      </w:r>
-      <w:r>
-        <w:rPr>
-          <w:noProof/>
-        </w:rPr>
-        <w:t>1</w:t>
-      </w:r>
-      <w:r>
-        <w:rPr>
-          <w:noProof/>
-        </w:rPr>
-        <w:fldChar w:fldCharType="end"/>
-      </w:r>
+      <w:fldSimple w:instr=" SEQ Figura \* ARABIC ">
+        <w:r>
+          <w:rPr>
+            <w:noProof/>
+          </w:rPr>
+          <w:t>1</w:t>
+        </w:r>
+      </w:fldSimple>
       <w:bookmarkEnd w:id="0"/>
       <w:r>
         <w:t xml:space="preserve"> </w:t>
@@ -118,7 +106,15 @@
       </w:r>
       <w:proofErr w:type="spellEnd"/>
       <w:r>
-        <w:t xml:space="preserve">. set en EXTI </w:t>
+        <w:t xml:space="preserve">. </w:t>
+      </w:r>
+      <w:proofErr w:type="gramStart"/>
+      <w:r>
+        <w:t>set</w:t>
+      </w:r>
+      <w:proofErr w:type="gramEnd"/>
+      <w:r>
+        <w:t xml:space="preserve"> en EXTI </w:t>
       </w:r>
       <w:proofErr w:type="spellStart"/>
       <w:r>
@@ -145,7 +141,7 @@
       <w:r>
         <w:rPr>
           <w:noProof/>
-          <w:lang w:val="en-US"/>
+          <w:lang w:val="es-ES" w:eastAsia="es-ES"/>
         </w:rPr>
         <w:drawing>
           <wp:inline distT="0" distB="0" distL="0" distR="0" wp14:anchorId="3050A1B4" wp14:editId="477C48D5">
@@ -208,27 +204,14 @@
       <w:r>
         <w:t xml:space="preserve">Figura </w:t>
       </w:r>
-      <w:r>
-        <w:fldChar w:fldCharType="begin"/>
-      </w:r>
-      <w:r>
-        <w:instrText xml:space="preserve"> SEQ Figura \* ARABIC </w:instrText>
-      </w:r>
-      <w:r>
-        <w:fldChar w:fldCharType="separate"/>
-      </w:r>
-      <w:r>
-        <w:rPr>
-          <w:noProof/>
-        </w:rPr>
-        <w:t>2</w:t>
-      </w:r>
-      <w:r>
-        <w:rPr>
-          <w:noProof/>
-        </w:rPr>
-        <w:fldChar w:fldCharType="end"/>
-      </w:r>
+      <w:fldSimple w:instr=" SEQ Figura \* ARABIC ">
+        <w:r>
+          <w:rPr>
+            <w:noProof/>
+          </w:rPr>
+          <w:t>2</w:t>
+        </w:r>
+      </w:fldSimple>
       <w:r>
         <w:t xml:space="preserve"> </w:t>
       </w:r>
@@ -241,7 +224,15 @@
       </w:r>
       <w:proofErr w:type="spellEnd"/>
       <w:r>
-        <w:t xml:space="preserve">. set en EXTI </w:t>
+        <w:t xml:space="preserve">. </w:t>
+      </w:r>
+      <w:proofErr w:type="gramStart"/>
+      <w:r>
+        <w:t>set</w:t>
+      </w:r>
+      <w:proofErr w:type="gramEnd"/>
+      <w:r>
+        <w:t xml:space="preserve"> en EXTI </w:t>
       </w:r>
       <w:proofErr w:type="spellStart"/>
       <w:r>
@@ -529,6 +520,7 @@
       <w:r>
         <w:rPr>
           <w:noProof/>
+          <w:lang w:val="es-ES" w:eastAsia="es-ES"/>
         </w:rPr>
         <w:lastRenderedPageBreak/>
         <w:drawing>
@@ -658,7 +650,15 @@
         <w:t xml:space="preserve"> y los tiempos entre conmutaciones (o cambios de secuencia) para tener una medición mas precisa de lo que sucede con el rotor (así contemplar asimetrías en el motor y variaciones de velocidad que podrían suceder entre 2 secuencias y no serían vistas).</w:t>
       </w:r>
       <w:r>
-        <w:t xml:space="preserve"> Esto es lo que tenia el programa de Fran. Hay que analizarlo </w:t>
+        <w:t xml:space="preserve"> Esto es lo que </w:t>
+      </w:r>
+      <w:proofErr w:type="gramStart"/>
+      <w:r>
+        <w:t>tenia</w:t>
+      </w:r>
+      <w:proofErr w:type="gramEnd"/>
+      <w:r>
+        <w:t xml:space="preserve"> el programa de Fran. Hay que analizarlo </w:t>
       </w:r>
       <w:r>
         <w:t>entender lo del error que el plantea y los cálculos que realiza</w:t>
@@ -674,8 +674,99 @@
     </w:p>
     <w:p>
       <w:pPr>
+        <w:keepNext/>
         <w:jc w:val="center"/>
       </w:pPr>
+      <w:r>
+        <w:rPr>
+          <w:noProof/>
+          <w:lang w:val="es-ES" w:eastAsia="es-ES"/>
+        </w:rPr>
+        <w:lastRenderedPageBreak/>
+        <w:drawing>
+          <wp:inline distT="0" distB="0" distL="0" distR="0" wp14:anchorId="6634565D" wp14:editId="581E9522">
+            <wp:extent cx="9574157" cy="5773003"/>
+            <wp:effectExtent l="0" t="0" r="8255" b="0"/>
+            <wp:docPr id="4" name="Imagen 4"/>
+            <wp:cNvGraphicFramePr>
+              <a:graphicFrameLocks xmlns:a="http://schemas.openxmlformats.org/drawingml/2006/main" noChangeAspect="1"/>
+            </wp:cNvGraphicFramePr>
+            <a:graphic xmlns:a="http://schemas.openxmlformats.org/drawingml/2006/main">
+              <a:graphicData uri="http://schemas.openxmlformats.org/drawingml/2006/picture">
+                <pic:pic xmlns:pic="http://schemas.openxmlformats.org/drawingml/2006/picture">
+                  <pic:nvPicPr>
+                    <pic:cNvPr id="1" name=""/>
+                    <pic:cNvPicPr/>
+                  </pic:nvPicPr>
+                  <pic:blipFill>
+                    <a:blip r:embed="rId8"/>
+                    <a:stretch>
+                      <a:fillRect/>
+                    </a:stretch>
+                  </pic:blipFill>
+                  <pic:spPr>
+                    <a:xfrm>
+                      <a:off x="0" y="0"/>
+                      <a:ext cx="9592812" cy="5784251"/>
+                    </a:xfrm>
+                    <a:prstGeom prst="rect">
+                      <a:avLst/>
+                    </a:prstGeom>
+                  </pic:spPr>
+                </pic:pic>
+              </a:graphicData>
+            </a:graphic>
+          </wp:inline>
+        </w:drawing>
+      </w:r>
+    </w:p>
+    <w:p>
+      <w:pPr>
+        <w:pStyle w:val="Descripcin"/>
+        <w:jc w:val="center"/>
+      </w:pPr>
+      <w:r>
+        <w:t xml:space="preserve">Ilustración </w:t>
+      </w:r>
+      <w:fldSimple w:instr=" SEQ Ilustración \* ARABIC ">
+        <w:r>
+          <w:rPr>
+            <w:noProof/>
+          </w:rPr>
+          <w:t>1</w:t>
+        </w:r>
+      </w:fldSimple>
+      <w:r>
+        <w:t xml:space="preserve"> CH1 y 4: Canales auxiliares CH2 y CH3 Tensiones U y V</w:t>
+      </w:r>
+    </w:p>
+    <w:p>
+      <w:r>
+        <w:t xml:space="preserve">EL canal 1 tiene un GPIO que se </w:t>
+      </w:r>
+      <w:proofErr w:type="spellStart"/>
+      <w:r>
+        <w:t>togglea</w:t>
+      </w:r>
+      <w:proofErr w:type="spellEnd"/>
+      <w:r>
+        <w:t xml:space="preserve"> cada vez que se llama al CALLBACK, el cual hace una conmutación de secuencia</w:t>
+      </w:r>
+    </w:p>
+    <w:p>
+      <w:r>
+        <w:t xml:space="preserve">El canal 4 tiene un GPIO que se </w:t>
+      </w:r>
+      <w:proofErr w:type="spellStart"/>
+      <w:r>
+        <w:t>togglea</w:t>
+      </w:r>
+      <w:proofErr w:type="spellEnd"/>
+      <w:r>
+        <w:t xml:space="preserve"> cada vez que se detecta un ZCD +</w:t>
+      </w:r>
+      <w:bookmarkStart w:id="2" w:name="_GoBack"/>
+      <w:bookmarkEnd w:id="2"/>
     </w:p>
     <w:sectPr>
       <w:pgSz w:w="15840" w:h="12240" w:orient="landscape"/>
@@ -688,7 +779,7 @@
 </file>
 
 <file path=word/styles.xml><?xml version="1.0" encoding="utf-8"?>
-<w:styles xmlns:mc="http://schemas.openxmlformats.org/markup-compatibility/2006" xmlns:r="http://schemas.openxmlformats.org/officeDocument/2006/relationships" xmlns:w="http://schemas.openxmlformats.org/wordprocessingml/2006/main" xmlns:w14="http://schemas.microsoft.com/office/word/2010/wordml" xmlns:w15="http://schemas.microsoft.com/office/word/2012/wordml" xmlns:w16cex="http://schemas.microsoft.com/office/word/2018/wordml/cex" xmlns:w16cid="http://schemas.microsoft.com/office/word/2016/wordml/cid" xmlns:w16="http://schemas.microsoft.com/office/word/2018/wordml" xmlns:w16sdtdh="http://schemas.microsoft.com/office/word/2020/wordml/sdtdatahash" xmlns:w16se="http://schemas.microsoft.com/office/word/2015/wordml/symex" mc:Ignorable="w14 w15 w16se w16cid w16 w16cex w16sdtdh">
+<w:styles xmlns:mc="http://schemas.openxmlformats.org/markup-compatibility/2006" xmlns:r="http://schemas.openxmlformats.org/officeDocument/2006/relationships" xmlns:w="http://schemas.openxmlformats.org/wordprocessingml/2006/main" xmlns:w14="http://schemas.microsoft.com/office/word/2010/wordml" xmlns:w15="http://schemas.microsoft.com/office/word/2012/wordml" mc:Ignorable="w14 w15">
   <w:docDefaults>
     <w:rPrDefault>
       <w:rPr>
@@ -704,7 +795,7 @@
       </w:pPr>
     </w:pPrDefault>
   </w:docDefaults>
-  <w:latentStyles w:defLockedState="0" w:defUIPriority="99" w:defSemiHidden="0" w:defUnhideWhenUsed="0" w:defQFormat="0" w:count="376">
+  <w:latentStyles w:defLockedState="0" w:defUIPriority="99" w:defSemiHidden="0" w:defUnhideWhenUsed="0" w:defQFormat="0" w:count="371">
     <w:lsdException w:name="Normal" w:uiPriority="0" w:qFormat="1"/>
     <w:lsdException w:name="heading 1" w:uiPriority="9" w:qFormat="1"/>
     <w:lsdException w:name="heading 2" w:semiHidden="1" w:uiPriority="9" w:unhideWhenUsed="1" w:qFormat="1"/>
@@ -1076,11 +1167,6 @@
     <w:lsdException w:name="List Table 5 Dark Accent 6" w:uiPriority="50"/>
     <w:lsdException w:name="List Table 6 Colorful Accent 6" w:uiPriority="51"/>
     <w:lsdException w:name="List Table 7 Colorful Accent 6" w:uiPriority="52"/>
-    <w:lsdException w:name="Mention" w:semiHidden="1" w:unhideWhenUsed="1"/>
-    <w:lsdException w:name="Smart Hyperlink" w:semiHidden="1" w:unhideWhenUsed="1"/>
-    <w:lsdException w:name="Hashtag" w:semiHidden="1" w:unhideWhenUsed="1"/>
-    <w:lsdException w:name="Unresolved Mention" w:semiHidden="1" w:unhideWhenUsed="1"/>
-    <w:lsdException w:name="Smart Link" w:semiHidden="1" w:unhideWhenUsed="1"/>
   </w:latentStyles>
   <w:style w:type="paragraph" w:default="1" w:styleId="Normal">
     <w:name w:val="Normal"/>
@@ -1435,7 +1521,7 @@
 </file>
 
 <file path=customXml/itemProps1.xml><?xml version="1.0" encoding="utf-8"?>
-<ds:datastoreItem xmlns:ds="http://schemas.openxmlformats.org/officeDocument/2006/customXml" ds:itemID="{4A63FDF4-AA52-4F71-88F7-3776FC592BC0}">
+<ds:datastoreItem xmlns:ds="http://schemas.openxmlformats.org/officeDocument/2006/customXml" ds:itemID="{D7F386B5-F15E-421C-8983-0F1DCA401CB2}">
   <ds:schemaRefs>
     <ds:schemaRef ds:uri="http://schemas.openxmlformats.org/officeDocument/2006/bibliography"/>
   </ds:schemaRefs>

</xml_diff>